<commit_message>
upd pandas - rolling
</commit_message>
<xml_diff>
--- a/Numpy, PANDAS, Spark.docx
+++ b/Numpy, PANDAS, Spark.docx
@@ -2340,8 +2340,61 @@
               <w:rPr>
                 <w:rFonts w:ascii="Courier New" w:hAnsi="Courier New" w:cs="Courier New"/>
                 <w:sz w:val="14"/>
-              </w:rPr>
-            </w:pPr>
+                <w:lang w:val="en-US"/>
+              </w:rPr>
+            </w:pPr>
+            <w:r>
+              <w:rPr>
+                <w:rFonts w:ascii="Courier New" w:hAnsi="Courier New" w:cs="Courier New"/>
+                <w:sz w:val="14"/>
+                <w:lang w:val="en-US"/>
+              </w:rPr>
+              <w:t>np.isnan(arr)</w:t>
+            </w:r>
+            <w:r>
+              <w:rPr>
+                <w:rFonts w:ascii="Courier New" w:hAnsi="Courier New" w:cs="Courier New"/>
+                <w:sz w:val="14"/>
+                <w:lang w:val="en-US"/>
+              </w:rPr>
+              <w:t xml:space="preserve"> – Numpy</w:t>
+            </w:r>
+          </w:p>
+          <w:p>
+            <w:pPr>
+              <w:pStyle w:val="ab"/>
+              <w:rPr>
+                <w:rFonts w:ascii="Courier New" w:hAnsi="Courier New" w:cs="Courier New"/>
+                <w:sz w:val="14"/>
+                <w:lang w:val="en-US"/>
+              </w:rPr>
+            </w:pPr>
+          </w:p>
+          <w:p>
+            <w:pPr>
+              <w:pStyle w:val="ab"/>
+              <w:rPr>
+                <w:rFonts w:ascii="Courier New" w:hAnsi="Courier New" w:cs="Courier New"/>
+                <w:sz w:val="14"/>
+                <w:lang w:val="en-US"/>
+              </w:rPr>
+            </w:pPr>
+            <w:r>
+              <w:rPr>
+                <w:rFonts w:ascii="Courier New" w:hAnsi="Courier New" w:cs="Courier New"/>
+                <w:sz w:val="14"/>
+                <w:lang w:val="en-US"/>
+              </w:rPr>
+              <w:t>df</w:t>
+            </w:r>
+            <w:r>
+              <w:rPr>
+                <w:rFonts w:ascii="Courier New" w:hAnsi="Courier New" w:cs="Courier New"/>
+                <w:sz w:val="14"/>
+                <w:lang w:val="en-US"/>
+              </w:rPr>
+              <w:t>.isnull() – Pandas DataFrame</w:t>
+            </w:r>
           </w:p>
         </w:tc>
         <w:tc>
@@ -2355,8 +2408,64 @@
               <w:rPr>
                 <w:rFonts w:ascii="Courier New" w:hAnsi="Courier New" w:cs="Courier New"/>
                 <w:sz w:val="14"/>
-              </w:rPr>
-            </w:pPr>
+                <w:lang w:val="en-US"/>
+              </w:rPr>
+            </w:pPr>
+            <w:r>
+              <w:rPr>
+                <w:rFonts w:ascii="Courier New" w:hAnsi="Courier New" w:cs="Courier New"/>
+                <w:sz w:val="14"/>
+              </w:rPr>
+              <w:t xml:space="preserve">Проверка массива на </w:t>
+            </w:r>
+            <w:r>
+              <w:rPr>
+                <w:rFonts w:ascii="Courier New" w:hAnsi="Courier New" w:cs="Courier New"/>
+                <w:sz w:val="14"/>
+                <w:lang w:val="en-US"/>
+              </w:rPr>
+              <w:t>nan</w:t>
+            </w:r>
+            <w:r>
+              <w:rPr>
+                <w:rFonts w:ascii="Courier New" w:hAnsi="Courier New" w:cs="Courier New"/>
+                <w:sz w:val="14"/>
+              </w:rPr>
+              <w:t xml:space="preserve"> </w:t>
+            </w:r>
+            <w:r>
+              <w:rPr>
+                <w:rFonts w:ascii="Courier New" w:hAnsi="Courier New" w:cs="Courier New"/>
+                <w:sz w:val="14"/>
+              </w:rPr>
+              <w:t>значения. Возвращает</w:t>
+            </w:r>
+            <w:r>
+              <w:rPr>
+                <w:rFonts w:ascii="Courier New" w:hAnsi="Courier New" w:cs="Courier New"/>
+                <w:sz w:val="14"/>
+                <w:lang w:val="en-US"/>
+              </w:rPr>
+              <w:t>:</w:t>
+            </w:r>
+          </w:p>
+          <w:p>
+            <w:pPr>
+              <w:pStyle w:val="ab"/>
+              <w:rPr>
+                <w:rFonts w:ascii="Courier New" w:hAnsi="Courier New" w:cs="Courier New"/>
+                <w:sz w:val="14"/>
+                <w:lang w:val="en-US"/>
+              </w:rPr>
+            </w:pPr>
+            <w:r>
+              <w:rPr>
+                <w:rFonts w:ascii="Courier New" w:hAnsi="Courier New" w:cs="Courier New"/>
+                <w:sz w:val="14"/>
+                <w:lang w:val="en-US"/>
+              </w:rPr>
+              <w:t>[True, False, True, True, True, False]</w:t>
+            </w:r>
           </w:p>
         </w:tc>
       </w:tr>
@@ -2990,31 +3099,7 @@
                 <w:sz w:val="14"/>
                 <w:lang w:val="en-US"/>
               </w:rPr>
-              <w:t>np</w:t>
-            </w:r>
-            <w:r>
-              <w:rPr>
-                <w:rFonts w:ascii="Courier New" w:hAnsi="Courier New" w:cs="Courier New"/>
-                <w:sz w:val="14"/>
-                <w:lang w:val="en-US"/>
-              </w:rPr>
-              <w:t>.min(</w:t>
-            </w:r>
-            <w:r>
-              <w:rPr>
-                <w:rFonts w:ascii="Courier New" w:hAnsi="Courier New" w:cs="Courier New"/>
-                <w:sz w:val="14"/>
-                <w:lang w:val="en-US"/>
-              </w:rPr>
-              <w:t>a</w:t>
-            </w:r>
-            <w:r>
-              <w:rPr>
-                <w:rFonts w:ascii="Courier New" w:hAnsi="Courier New" w:cs="Courier New"/>
-                <w:sz w:val="14"/>
-                <w:lang w:val="en-US"/>
-              </w:rPr>
-              <w:t>)</w:t>
+              <w:t>np.min(a)</w:t>
             </w:r>
           </w:p>
           <w:p>
@@ -3050,65 +3135,25 @@
                 <w:sz w:val="14"/>
                 <w:lang w:val="en-US"/>
               </w:rPr>
-              <w:t>np</w:t>
-            </w:r>
-            <w:r>
-              <w:rPr>
-                <w:rFonts w:ascii="Courier New" w:hAnsi="Courier New" w:cs="Courier New"/>
-                <w:sz w:val="14"/>
-                <w:lang w:val="en-US"/>
-              </w:rPr>
-              <w:t>.max(</w:t>
-            </w:r>
-            <w:r>
-              <w:rPr>
-                <w:rFonts w:ascii="Courier New" w:hAnsi="Courier New" w:cs="Courier New"/>
-                <w:sz w:val="14"/>
-                <w:lang w:val="en-US"/>
-              </w:rPr>
-              <w:t>a</w:t>
-            </w:r>
-            <w:r>
-              <w:rPr>
-                <w:rFonts w:ascii="Courier New" w:hAnsi="Courier New" w:cs="Courier New"/>
-                <w:sz w:val="14"/>
-                <w:lang w:val="en-US"/>
-              </w:rPr>
-              <w:t>)</w:t>
-            </w:r>
-          </w:p>
-          <w:p>
-            <w:pPr>
-              <w:pStyle w:val="ab"/>
-              <w:rPr>
-                <w:rFonts w:ascii="Courier New" w:hAnsi="Courier New" w:cs="Courier New"/>
-                <w:sz w:val="14"/>
-                <w:lang w:val="en-US"/>
-              </w:rPr>
-            </w:pPr>
-            <w:r>
-              <w:rPr>
-                <w:rFonts w:ascii="Courier New" w:hAnsi="Courier New" w:cs="Courier New"/>
-                <w:sz w:val="14"/>
-                <w:lang w:val="en-US"/>
-              </w:rPr>
-              <w:t>np.</w:t>
-            </w:r>
-            <w:r>
-              <w:rPr>
-                <w:rFonts w:ascii="Courier New" w:hAnsi="Courier New" w:cs="Courier New"/>
-                <w:sz w:val="14"/>
-                <w:lang w:val="en-US"/>
-              </w:rPr>
-              <w:t>nan</w:t>
-            </w:r>
-            <w:r>
-              <w:rPr>
-                <w:rFonts w:ascii="Courier New" w:hAnsi="Courier New" w:cs="Courier New"/>
-                <w:sz w:val="14"/>
-                <w:lang w:val="en-US"/>
-              </w:rPr>
-              <w:t>max(a)</w:t>
+              <w:t>np.max(a)</w:t>
+            </w:r>
+          </w:p>
+          <w:p>
+            <w:pPr>
+              <w:pStyle w:val="ab"/>
+              <w:rPr>
+                <w:rFonts w:ascii="Courier New" w:hAnsi="Courier New" w:cs="Courier New"/>
+                <w:sz w:val="14"/>
+                <w:lang w:val="en-US"/>
+              </w:rPr>
+            </w:pPr>
+            <w:r>
+              <w:rPr>
+                <w:rFonts w:ascii="Courier New" w:hAnsi="Courier New" w:cs="Courier New"/>
+                <w:sz w:val="14"/>
+                <w:lang w:val="en-US"/>
+              </w:rPr>
+              <w:t>np.nanmax(a)</w:t>
             </w:r>
           </w:p>
           <w:p>
@@ -3792,7 +3837,6 @@
                 <w:sz w:val="14"/>
                 <w:lang w:val="en-US"/>
               </w:rPr>
-              <w:lastRenderedPageBreak/>
               <w:t>a</w:t>
             </w:r>
             <w:r>
@@ -5948,7 +5992,6 @@
               <w:rPr>
                 <w:rFonts w:ascii="Courier New" w:hAnsi="Courier New" w:cs="Courier New"/>
                 <w:sz w:val="14"/>
-                <w:lang w:val="en-US"/>
               </w:rPr>
             </w:pPr>
             <w:r>
@@ -6929,6 +6972,7 @@
                 <w:sz w:val="14"/>
                 <w:lang w:val="en-US"/>
               </w:rPr>
+              <w:lastRenderedPageBreak/>
               <w:t>array([2, 3, 4, 5, 6, 7, 8, 9, 0, 1])</w:t>
             </w:r>
           </w:p>
@@ -6951,6 +6995,7 @@
                 <w:rFonts w:ascii="Courier New" w:hAnsi="Courier New" w:cs="Courier New"/>
                 <w:sz w:val="14"/>
               </w:rPr>
+              <w:lastRenderedPageBreak/>
               <w:t>Сдвиг элементов в массиве</w:t>
             </w:r>
           </w:p>
@@ -8630,61 +8675,8 @@
               <w:rPr>
                 <w:rFonts w:ascii="Courier New" w:hAnsi="Courier New" w:cs="Courier New"/>
                 <w:sz w:val="14"/>
-                <w:lang w:val="en-US"/>
-              </w:rPr>
-            </w:pPr>
-            <w:r>
-              <w:rPr>
-                <w:rFonts w:ascii="Courier New" w:hAnsi="Courier New" w:cs="Courier New"/>
-                <w:sz w:val="14"/>
-                <w:lang w:val="en-US"/>
-              </w:rPr>
-              <w:t>np.isnan(arr)</w:t>
-            </w:r>
-            <w:r>
-              <w:rPr>
-                <w:rFonts w:ascii="Courier New" w:hAnsi="Courier New" w:cs="Courier New"/>
-                <w:sz w:val="14"/>
-                <w:lang w:val="en-US"/>
-              </w:rPr>
-              <w:t xml:space="preserve"> – Numpy</w:t>
-            </w:r>
-          </w:p>
-          <w:p>
-            <w:pPr>
-              <w:pStyle w:val="ab"/>
-              <w:rPr>
-                <w:rFonts w:ascii="Courier New" w:hAnsi="Courier New" w:cs="Courier New"/>
-                <w:sz w:val="14"/>
-                <w:lang w:val="en-US"/>
-              </w:rPr>
-            </w:pPr>
-          </w:p>
-          <w:p>
-            <w:pPr>
-              <w:pStyle w:val="ab"/>
-              <w:rPr>
-                <w:rFonts w:ascii="Courier New" w:hAnsi="Courier New" w:cs="Courier New"/>
-                <w:sz w:val="14"/>
-                <w:lang w:val="en-US"/>
-              </w:rPr>
-            </w:pPr>
-            <w:r>
-              <w:rPr>
-                <w:rFonts w:ascii="Courier New" w:hAnsi="Courier New" w:cs="Courier New"/>
-                <w:sz w:val="14"/>
-                <w:lang w:val="en-US"/>
-              </w:rPr>
-              <w:t>df</w:t>
-            </w:r>
-            <w:r>
-              <w:rPr>
-                <w:rFonts w:ascii="Courier New" w:hAnsi="Courier New" w:cs="Courier New"/>
-                <w:sz w:val="14"/>
-                <w:lang w:val="en-US"/>
-              </w:rPr>
-              <w:t>.isnull() – Pandas DataFrame</w:t>
-            </w:r>
+              </w:rPr>
+            </w:pPr>
           </w:p>
         </w:tc>
         <w:tc>
@@ -8698,71 +8690,8 @@
               <w:rPr>
                 <w:rFonts w:ascii="Courier New" w:hAnsi="Courier New" w:cs="Courier New"/>
                 <w:sz w:val="14"/>
-                <w:lang w:val="en-US"/>
-              </w:rPr>
-            </w:pPr>
-            <w:r>
-              <w:rPr>
-                <w:rFonts w:ascii="Courier New" w:hAnsi="Courier New" w:cs="Courier New"/>
-                <w:sz w:val="14"/>
-              </w:rPr>
-              <w:t xml:space="preserve">Проверка массива на </w:t>
-            </w:r>
-            <w:r>
-              <w:rPr>
-                <w:rFonts w:ascii="Courier New" w:hAnsi="Courier New" w:cs="Courier New"/>
-                <w:sz w:val="14"/>
-                <w:lang w:val="en-US"/>
-              </w:rPr>
-              <w:t>nan</w:t>
-            </w:r>
-            <w:r>
-              <w:rPr>
-                <w:rFonts w:ascii="Courier New" w:hAnsi="Courier New" w:cs="Courier New"/>
-                <w:sz w:val="14"/>
-              </w:rPr>
-              <w:t xml:space="preserve"> </w:t>
-            </w:r>
-            <w:r>
-              <w:rPr>
-                <w:rFonts w:ascii="Courier New" w:hAnsi="Courier New" w:cs="Courier New"/>
-                <w:sz w:val="14"/>
-              </w:rPr>
-              <w:t xml:space="preserve">значения. </w:t>
-            </w:r>
-            <w:r>
-              <w:rPr>
-                <w:rFonts w:ascii="Courier New" w:hAnsi="Courier New" w:cs="Courier New"/>
-                <w:sz w:val="14"/>
-              </w:rPr>
-              <w:t>Возвращает</w:t>
-            </w:r>
-            <w:r>
-              <w:rPr>
-                <w:rFonts w:ascii="Courier New" w:hAnsi="Courier New" w:cs="Courier New"/>
-                <w:sz w:val="14"/>
-                <w:lang w:val="en-US"/>
-              </w:rPr>
-              <w:t>:</w:t>
-            </w:r>
-          </w:p>
-          <w:p>
-            <w:pPr>
-              <w:pStyle w:val="ab"/>
-              <w:rPr>
-                <w:rFonts w:ascii="Courier New" w:hAnsi="Courier New" w:cs="Courier New"/>
-                <w:sz w:val="14"/>
-                <w:lang w:val="en-US"/>
-              </w:rPr>
-            </w:pPr>
-            <w:r>
-              <w:rPr>
-                <w:rFonts w:ascii="Courier New" w:hAnsi="Courier New" w:cs="Courier New"/>
-                <w:sz w:val="14"/>
-                <w:lang w:val="en-US"/>
-              </w:rPr>
-              <w:t>[True, False, True, True, True, False]</w:t>
-            </w:r>
+              </w:rPr>
+            </w:pPr>
           </w:p>
         </w:tc>
       </w:tr>
@@ -8933,31 +8862,7 @@
                 <w:sz w:val="14"/>
                 <w:lang w:val="en-US"/>
               </w:rPr>
-              <w:t>Nanargmax, nanargmin, nancumprod, nancumsum</w:t>
-            </w:r>
-            <w:r>
-              <w:rPr>
-                <w:rFonts w:ascii="Courier New" w:hAnsi="Courier New" w:cs="Courier New"/>
-                <w:sz w:val="14"/>
-                <w:lang w:val="en-US"/>
-              </w:rPr>
-              <w:t>, n</w:t>
-            </w:r>
-            <w:r>
-              <w:rPr>
-                <w:rFonts w:ascii="Courier New" w:hAnsi="Courier New" w:cs="Courier New"/>
-                <w:sz w:val="14"/>
-                <w:lang w:val="en-US"/>
-              </w:rPr>
-              <w:t>an</w:t>
-            </w:r>
-            <w:r>
-              <w:rPr>
-                <w:rFonts w:ascii="Courier New" w:hAnsi="Courier New" w:cs="Courier New"/>
-                <w:sz w:val="14"/>
-                <w:lang w:val="en-US"/>
-              </w:rPr>
-              <w:t>mean, …</w:t>
+              <w:t>Nanargmax, nanargmin, nancumprod, nancumsum, nanmean, …</w:t>
             </w:r>
           </w:p>
         </w:tc>
@@ -9721,21 +9626,7 @@
                 <w:rFonts w:ascii="Courier New" w:hAnsi="Courier New" w:cs="Courier New"/>
                 <w:sz w:val="14"/>
               </w:rPr>
-              <w:t>Датаф</w:t>
-            </w:r>
-            <w:r>
-              <w:rPr>
-                <w:rFonts w:ascii="Courier New" w:hAnsi="Courier New" w:cs="Courier New"/>
-                <w:sz w:val="14"/>
-              </w:rPr>
-              <w:t>ей</w:t>
-            </w:r>
-            <w:r>
-              <w:rPr>
-                <w:rFonts w:ascii="Courier New" w:hAnsi="Courier New" w:cs="Courier New"/>
-                <w:sz w:val="14"/>
-              </w:rPr>
-              <w:t>м</w:t>
+              <w:t>Датафейм</w:t>
             </w:r>
             <w:r>
               <w:rPr>
@@ -19572,15 +19463,7 @@
                 <w:sz w:val="14"/>
                 <w:lang w:val="en-US"/>
               </w:rPr>
-              <w:t>.values</w:t>
-            </w:r>
-            <w:r>
-              <w:rPr>
-                <w:rFonts w:ascii="Courier New" w:hAnsi="Courier New" w:cs="Courier New"/>
-                <w:sz w:val="14"/>
-                <w:lang w:val="en-US"/>
-              </w:rPr>
-              <w:t>.</w:t>
+              <w:t>.values.</w:t>
             </w:r>
             <w:r>
               <w:rPr>
@@ -20554,15 +20437,7 @@
                 <w:sz w:val="14"/>
                 <w:lang w:val="en-US"/>
               </w:rPr>
-              <w:t>ser</w:t>
-            </w:r>
-            <w:r>
-              <w:rPr>
-                <w:rFonts w:ascii="Courier New" w:hAnsi="Courier New" w:cs="Courier New"/>
-                <w:sz w:val="14"/>
-                <w:lang w:val="en-US"/>
-              </w:rPr>
-              <w:t>.to_frame()</w:t>
+              <w:t>ser.to_frame()</w:t>
             </w:r>
           </w:p>
           <w:p>
@@ -21534,15 +21409,7 @@
                 <w:sz w:val="14"/>
                 <w:lang w:val="en-US"/>
               </w:rPr>
-              <w:t>’</w:t>
-            </w:r>
-            <w:r>
-              <w:rPr>
-                <w:rFonts w:ascii="Courier New" w:hAnsi="Courier New" w:cs="Courier New"/>
-                <w:sz w:val="14"/>
-                <w:lang w:val="en-US"/>
-              </w:rPr>
-              <w:t xml:space="preserve">, </w:t>
+              <w:t xml:space="preserve">’, </w:t>
             </w:r>
             <w:r>
               <w:rPr>
@@ -21831,14 +21698,7 @@
                 <w:rFonts w:ascii="Courier New" w:hAnsi="Courier New" w:cs="Courier New"/>
                 <w:sz w:val="14"/>
               </w:rPr>
-              <w:t>значение</w:t>
-            </w:r>
-            <w:r>
-              <w:rPr>
-                <w:rFonts w:ascii="Courier New" w:hAnsi="Courier New" w:cs="Courier New"/>
-                <w:sz w:val="14"/>
-              </w:rPr>
-              <w:t xml:space="preserve">. Сохранить в первоначальном </w:t>
+              <w:t xml:space="preserve">значение. Сохранить в первоначальном </w:t>
             </w:r>
             <w:r>
               <w:rPr>
@@ -24552,14 +24412,7 @@
                 <w:rFonts w:ascii="Courier New" w:hAnsi="Courier New" w:cs="Courier New"/>
                 <w:sz w:val="14"/>
               </w:rPr>
-              <w:t>Установить имена колонок</w:t>
-            </w:r>
-            <w:r>
-              <w:rPr>
-                <w:rFonts w:ascii="Courier New" w:hAnsi="Courier New" w:cs="Courier New"/>
-                <w:sz w:val="14"/>
-              </w:rPr>
-              <w:t>.</w:t>
+              <w:t>Установить имена колонок.</w:t>
             </w:r>
           </w:p>
         </w:tc>
@@ -27449,7 +27302,15 @@
                 <w:sz w:val="14"/>
                 <w:lang w:val="en-US"/>
               </w:rPr>
-              <w:t>f</w:t>
+              <w:t xml:space="preserve">from </w:t>
+            </w:r>
+            <w:r>
+              <w:rPr>
+                <w:rFonts w:ascii="Courier New" w:hAnsi="Courier New" w:cs="Courier New"/>
+                <w:sz w:val="14"/>
+                <w:lang w:val="en-US"/>
+              </w:rPr>
+              <w:t>functools</w:t>
             </w:r>
             <w:r>
               <w:rPr>
@@ -27458,33 +27319,7 @@
                 <w:sz w:val="14"/>
                 <w:lang w:val="en-US"/>
               </w:rPr>
-              <w:t xml:space="preserve">rom </w:t>
-            </w:r>
-            <w:r>
-              <w:rPr>
-                <w:rFonts w:ascii="Courier New" w:hAnsi="Courier New" w:cs="Courier New"/>
-                <w:sz w:val="14"/>
-                <w:lang w:val="en-US"/>
-              </w:rPr>
-              <w:t>functools</w:t>
-            </w:r>
-            <w:r>
-              <w:rPr>
-                <w:rFonts w:ascii="Courier New" w:hAnsi="Courier New" w:cs="Courier New"/>
-                <w:color w:val="C45911" w:themeColor="accent2" w:themeShade="BF"/>
-                <w:sz w:val="14"/>
-                <w:lang w:val="en-US"/>
-              </w:rPr>
-              <w:t xml:space="preserve"> </w:t>
-            </w:r>
-            <w:r>
-              <w:rPr>
-                <w:rFonts w:ascii="Courier New" w:hAnsi="Courier New" w:cs="Courier New"/>
-                <w:color w:val="C45911" w:themeColor="accent2" w:themeShade="BF"/>
-                <w:sz w:val="14"/>
-                <w:lang w:val="en-US"/>
-              </w:rPr>
-              <w:t>i</w:t>
+              <w:t xml:space="preserve"> i</w:t>
             </w:r>
             <w:r>
               <w:rPr>
@@ -27605,17 +27440,7 @@
                 <w:sz w:val="14"/>
                 <w:lang w:val="en-US"/>
               </w:rPr>
-              <w:t>), df</w:t>
-            </w:r>
-            <w:bookmarkStart w:id="1" w:name="_GoBack"/>
-            <w:bookmarkEnd w:id="1"/>
-            <w:r>
-              <w:rPr>
-                <w:rFonts w:ascii="Courier New" w:hAnsi="Courier New" w:cs="Courier New"/>
-                <w:sz w:val="14"/>
-                <w:lang w:val="en-US"/>
-              </w:rPr>
-              <w:t>s)</w:t>
+              <w:t>), dfs)</w:t>
             </w:r>
           </w:p>
         </w:tc>
@@ -29171,6 +28996,7 @@
                 <w:sz w:val="14"/>
                 <w:lang w:val="en-US"/>
               </w:rPr>
+              <w:lastRenderedPageBreak/>
               <w:t>df.agg(‘sum’)</w:t>
             </w:r>
           </w:p>
@@ -34811,9 +34637,9 @@
               <w:pStyle w:val="ab"/>
               <w:jc w:val="center"/>
               <w:rPr>
-                <w:color w:val="000000"/>
-                <w:sz w:val="20"/>
-                <w:szCs w:val="20"/>
+                <w:rFonts w:ascii="Courier New" w:hAnsi="Courier New" w:cs="Courier New"/>
+                <w:sz w:val="14"/>
+                <w:lang w:val="en-US"/>
               </w:rPr>
             </w:pPr>
             <w:r>
@@ -34824,7 +34650,39 @@
                 <w:sz w:val="20"/>
                 <w:szCs w:val="20"/>
               </w:rPr>
-              <w:t>ТИПЫ и ФОРМАТЫ</w:t>
+              <w:t>ВЕРТИКАЛЬНЫЙ  APPLY</w:t>
+            </w:r>
+            <w:r>
+              <w:rPr>
+                <w:rFonts w:ascii="Courier New" w:hAnsi="Courier New" w:cs="Courier New"/>
+                <w:b/>
+                <w:color w:val="000000"/>
+                <w:sz w:val="20"/>
+                <w:szCs w:val="20"/>
+                <w:lang w:val="en-US"/>
+              </w:rPr>
+              <w:t xml:space="preserve"> – </w:t>
+            </w:r>
+            <w:r>
+              <w:rPr>
+                <w:rFonts w:ascii="Courier New" w:hAnsi="Courier New" w:cs="Courier New"/>
+                <w:b/>
+                <w:color w:val="000000"/>
+                <w:sz w:val="20"/>
+                <w:szCs w:val="20"/>
+              </w:rPr>
+              <w:t xml:space="preserve">через </w:t>
+            </w:r>
+            <w:r>
+              <w:rPr>
+                <w:rFonts w:ascii="Courier New" w:hAnsi="Courier New" w:cs="Courier New"/>
+                <w:b/>
+                <w:color w:val="000000"/>
+                <w:sz w:val="20"/>
+                <w:szCs w:val="20"/>
+                <w:lang w:val="en-US"/>
+              </w:rPr>
+              <w:t>rolling</w:t>
             </w:r>
           </w:p>
         </w:tc>
@@ -34850,21 +34708,445 @@
             <w:r>
               <w:rPr>
                 <w:rFonts w:ascii="Courier New" w:hAnsi="Courier New" w:cs="Courier New"/>
-                <w:sz w:val="14"/>
-                <w:lang w:val="en-US"/>
-              </w:rPr>
-              <w:t>df.</w:t>
-            </w:r>
-            <w:bookmarkStart w:id="2" w:name="__DdeLink__2875_1690659337"/>
-            <w:r>
-              <w:rPr>
-                <w:rFonts w:ascii="Courier New" w:hAnsi="Courier New" w:cs="Courier New"/>
-                <w:sz w:val="14"/>
-                <w:lang w:val="en-US"/>
-              </w:rPr>
-              <w:t>dtypes</w:t>
-            </w:r>
-            <w:bookmarkEnd w:id="2"/>
+                <w:color w:val="C45911" w:themeColor="accent2" w:themeShade="BF"/>
+                <w:sz w:val="14"/>
+                <w:lang w:val="en-US"/>
+              </w:rPr>
+              <w:t>def my_func</w:t>
+            </w:r>
+            <w:r>
+              <w:rPr>
+                <w:rFonts w:ascii="Courier New" w:hAnsi="Courier New" w:cs="Courier New"/>
+                <w:sz w:val="14"/>
+                <w:lang w:val="en-US"/>
+              </w:rPr>
+              <w:t>(row):</w:t>
+            </w:r>
+          </w:p>
+          <w:p>
+            <w:pPr>
+              <w:pStyle w:val="ab"/>
+              <w:rPr>
+                <w:rFonts w:ascii="Courier New" w:hAnsi="Courier New" w:cs="Courier New"/>
+                <w:sz w:val="14"/>
+                <w:lang w:val="en-US"/>
+              </w:rPr>
+            </w:pPr>
+            <w:r>
+              <w:rPr>
+                <w:rFonts w:ascii="Courier New" w:hAnsi="Courier New" w:cs="Courier New"/>
+                <w:sz w:val="14"/>
+                <w:lang w:val="en-US"/>
+              </w:rPr>
+              <w:t xml:space="preserve">    inside_row = row.to_numpy()     </w:t>
+            </w:r>
+            <w:r>
+              <w:rPr>
+                <w:rFonts w:ascii="Courier New" w:hAnsi="Courier New" w:cs="Courier New"/>
+                <w:color w:val="808080" w:themeColor="background1" w:themeShade="80"/>
+                <w:sz w:val="14"/>
+                <w:lang w:val="en-US"/>
+              </w:rPr>
+              <w:t xml:space="preserve"># </w:t>
+            </w:r>
+            <w:r>
+              <w:rPr>
+                <w:rFonts w:ascii="Courier New" w:hAnsi="Courier New" w:cs="Courier New"/>
+                <w:color w:val="808080" w:themeColor="background1" w:themeShade="80"/>
+                <w:sz w:val="14"/>
+              </w:rPr>
+              <w:t>сбрасывает</w:t>
+            </w:r>
+            <w:r>
+              <w:rPr>
+                <w:rFonts w:ascii="Courier New" w:hAnsi="Courier New" w:cs="Courier New"/>
+                <w:color w:val="808080" w:themeColor="background1" w:themeShade="80"/>
+                <w:sz w:val="14"/>
+                <w:lang w:val="en-US"/>
+              </w:rPr>
+              <w:t xml:space="preserve"> </w:t>
+            </w:r>
+            <w:r>
+              <w:rPr>
+                <w:rFonts w:ascii="Courier New" w:hAnsi="Courier New" w:cs="Courier New"/>
+                <w:color w:val="808080" w:themeColor="background1" w:themeShade="80"/>
+                <w:sz w:val="14"/>
+              </w:rPr>
+              <w:t>индекс</w:t>
+            </w:r>
+            <w:r>
+              <w:rPr>
+                <w:rFonts w:ascii="Courier New" w:hAnsi="Courier New" w:cs="Courier New"/>
+                <w:color w:val="808080" w:themeColor="background1" w:themeShade="80"/>
+                <w:sz w:val="14"/>
+                <w:lang w:val="en-US"/>
+              </w:rPr>
+              <w:t>!</w:t>
+            </w:r>
+            <w:r>
+              <w:rPr>
+                <w:rFonts w:ascii="Courier New" w:hAnsi="Courier New" w:cs="Courier New"/>
+                <w:color w:val="808080" w:themeColor="background1" w:themeShade="80"/>
+                <w:sz w:val="14"/>
+                <w:lang w:val="en-US"/>
+              </w:rPr>
+              <w:t xml:space="preserve">        </w:t>
+            </w:r>
+          </w:p>
+          <w:p>
+            <w:pPr>
+              <w:pStyle w:val="ab"/>
+              <w:rPr>
+                <w:rFonts w:ascii="Courier New" w:hAnsi="Courier New" w:cs="Courier New"/>
+                <w:sz w:val="14"/>
+                <w:lang w:val="en-US"/>
+              </w:rPr>
+            </w:pPr>
+            <w:r>
+              <w:rPr>
+                <w:rFonts w:ascii="Courier New" w:hAnsi="Courier New" w:cs="Courier New"/>
+                <w:sz w:val="14"/>
+                <w:lang w:val="en-US"/>
+              </w:rPr>
+              <w:t xml:space="preserve">    </w:t>
+            </w:r>
+            <w:r>
+              <w:rPr>
+                <w:rFonts w:ascii="Courier New" w:hAnsi="Courier New" w:cs="Courier New"/>
+                <w:color w:val="C45911" w:themeColor="accent2" w:themeShade="BF"/>
+                <w:sz w:val="14"/>
+                <w:lang w:val="en-US"/>
+              </w:rPr>
+              <w:t xml:space="preserve">return </w:t>
+            </w:r>
+            <w:r>
+              <w:rPr>
+                <w:rFonts w:ascii="Courier New" w:hAnsi="Courier New" w:cs="Courier New"/>
+                <w:sz w:val="14"/>
+                <w:lang w:val="en-US"/>
+              </w:rPr>
+              <w:t>inside_row[2] + inside_row[0]</w:t>
+            </w:r>
+          </w:p>
+          <w:p>
+            <w:pPr>
+              <w:pStyle w:val="ab"/>
+              <w:rPr>
+                <w:rFonts w:ascii="Courier New" w:hAnsi="Courier New" w:cs="Courier New"/>
+                <w:sz w:val="14"/>
+                <w:lang w:val="en-US"/>
+              </w:rPr>
+            </w:pPr>
+          </w:p>
+          <w:p>
+            <w:pPr>
+              <w:pStyle w:val="ab"/>
+              <w:rPr>
+                <w:rFonts w:ascii="Courier New" w:hAnsi="Courier New" w:cs="Courier New"/>
+                <w:sz w:val="14"/>
+                <w:lang w:val="en-US"/>
+              </w:rPr>
+            </w:pPr>
+            <w:r>
+              <w:rPr>
+                <w:rFonts w:ascii="Courier New" w:hAnsi="Courier New" w:cs="Courier New"/>
+                <w:sz w:val="14"/>
+                <w:lang w:val="en-US"/>
+              </w:rPr>
+              <w:t>a[</w:t>
+            </w:r>
+            <w:r>
+              <w:rPr>
+                <w:rFonts w:ascii="Courier New" w:hAnsi="Courier New" w:cs="Courier New"/>
+                <w:color w:val="538135" w:themeColor="accent6" w:themeShade="BF"/>
+                <w:sz w:val="14"/>
+                <w:lang w:val="en-US"/>
+              </w:rPr>
+              <w:t>'sum'</w:t>
+            </w:r>
+            <w:r>
+              <w:rPr>
+                <w:rFonts w:ascii="Courier New" w:hAnsi="Courier New" w:cs="Courier New"/>
+                <w:sz w:val="14"/>
+                <w:lang w:val="en-US"/>
+              </w:rPr>
+              <w:t>] = a[</w:t>
+            </w:r>
+            <w:r>
+              <w:rPr>
+                <w:rFonts w:ascii="Courier New" w:hAnsi="Courier New" w:cs="Courier New"/>
+                <w:color w:val="538135" w:themeColor="accent6" w:themeShade="BF"/>
+                <w:sz w:val="14"/>
+                <w:lang w:val="en-US"/>
+              </w:rPr>
+              <w:t>'col_1'</w:t>
+            </w:r>
+            <w:r>
+              <w:rPr>
+                <w:rFonts w:ascii="Courier New" w:hAnsi="Courier New" w:cs="Courier New"/>
+                <w:sz w:val="14"/>
+                <w:lang w:val="en-US"/>
+              </w:rPr>
+              <w:t>].</w:t>
+            </w:r>
+            <w:r>
+              <w:rPr>
+                <w:rFonts w:ascii="Courier New" w:hAnsi="Courier New" w:cs="Courier New"/>
+                <w:color w:val="0070C0"/>
+                <w:sz w:val="14"/>
+                <w:lang w:val="en-US"/>
+              </w:rPr>
+              <w:t>rolling</w:t>
+            </w:r>
+            <w:r>
+              <w:rPr>
+                <w:rFonts w:ascii="Courier New" w:hAnsi="Courier New" w:cs="Courier New"/>
+                <w:sz w:val="14"/>
+                <w:lang w:val="en-US"/>
+              </w:rPr>
+              <w:t>(3).</w:t>
+            </w:r>
+            <w:r>
+              <w:rPr>
+                <w:rFonts w:ascii="Courier New" w:hAnsi="Courier New" w:cs="Courier New"/>
+                <w:color w:val="00B0F0"/>
+                <w:sz w:val="14"/>
+                <w:lang w:val="en-US"/>
+              </w:rPr>
+              <w:t>sum</w:t>
+            </w:r>
+            <w:r>
+              <w:rPr>
+                <w:rFonts w:ascii="Courier New" w:hAnsi="Courier New" w:cs="Courier New"/>
+                <w:sz w:val="14"/>
+                <w:lang w:val="en-US"/>
+              </w:rPr>
+              <w:t>()</w:t>
+            </w:r>
+          </w:p>
+          <w:p>
+            <w:pPr>
+              <w:pStyle w:val="ab"/>
+              <w:rPr>
+                <w:rFonts w:ascii="Courier New" w:hAnsi="Courier New" w:cs="Courier New"/>
+                <w:sz w:val="14"/>
+                <w:lang w:val="en-US"/>
+              </w:rPr>
+            </w:pPr>
+            <w:r>
+              <w:rPr>
+                <w:rFonts w:ascii="Courier New" w:hAnsi="Courier New" w:cs="Courier New"/>
+                <w:sz w:val="14"/>
+                <w:lang w:val="en-US"/>
+              </w:rPr>
+              <w:t>a[</w:t>
+            </w:r>
+            <w:r>
+              <w:rPr>
+                <w:rFonts w:ascii="Courier New" w:hAnsi="Courier New" w:cs="Courier New"/>
+                <w:color w:val="538135" w:themeColor="accent6" w:themeShade="BF"/>
+                <w:sz w:val="14"/>
+                <w:lang w:val="en-US"/>
+              </w:rPr>
+              <w:t>'apply'</w:t>
+            </w:r>
+            <w:r>
+              <w:rPr>
+                <w:rFonts w:ascii="Courier New" w:hAnsi="Courier New" w:cs="Courier New"/>
+                <w:sz w:val="14"/>
+                <w:lang w:val="en-US"/>
+              </w:rPr>
+              <w:t>] = a[</w:t>
+            </w:r>
+            <w:r>
+              <w:rPr>
+                <w:rFonts w:ascii="Courier New" w:hAnsi="Courier New" w:cs="Courier New"/>
+                <w:color w:val="538135" w:themeColor="accent6" w:themeShade="BF"/>
+                <w:sz w:val="14"/>
+                <w:lang w:val="en-US"/>
+              </w:rPr>
+              <w:t>'col_1'</w:t>
+            </w:r>
+            <w:r>
+              <w:rPr>
+                <w:rFonts w:ascii="Courier New" w:hAnsi="Courier New" w:cs="Courier New"/>
+                <w:sz w:val="14"/>
+                <w:lang w:val="en-US"/>
+              </w:rPr>
+              <w:t>].</w:t>
+            </w:r>
+            <w:r>
+              <w:rPr>
+                <w:rFonts w:ascii="Courier New" w:hAnsi="Courier New" w:cs="Courier New"/>
+                <w:color w:val="0070C0"/>
+                <w:sz w:val="14"/>
+                <w:lang w:val="en-US"/>
+              </w:rPr>
+              <w:t>rolling</w:t>
+            </w:r>
+            <w:r>
+              <w:rPr>
+                <w:rFonts w:ascii="Courier New" w:hAnsi="Courier New" w:cs="Courier New"/>
+                <w:sz w:val="14"/>
+                <w:lang w:val="en-US"/>
+              </w:rPr>
+              <w:t>(3).</w:t>
+            </w:r>
+            <w:r>
+              <w:rPr>
+                <w:rFonts w:ascii="Courier New" w:hAnsi="Courier New" w:cs="Courier New"/>
+                <w:color w:val="00B0F0"/>
+                <w:sz w:val="14"/>
+                <w:lang w:val="en-US"/>
+              </w:rPr>
+              <w:t>apply</w:t>
+            </w:r>
+            <w:r>
+              <w:rPr>
+                <w:rFonts w:ascii="Courier New" w:hAnsi="Courier New" w:cs="Courier New"/>
+                <w:sz w:val="14"/>
+                <w:lang w:val="en-US"/>
+              </w:rPr>
+              <w:t>(my_func)</w:t>
+            </w:r>
+          </w:p>
+          <w:p>
+            <w:pPr>
+              <w:pStyle w:val="ab"/>
+              <w:rPr>
+                <w:rFonts w:ascii="Courier New" w:hAnsi="Courier New" w:cs="Courier New"/>
+                <w:sz w:val="14"/>
+                <w:lang w:val="en-US"/>
+              </w:rPr>
+            </w:pPr>
+          </w:p>
+          <w:p>
+            <w:pPr>
+              <w:pStyle w:val="ab"/>
+              <w:rPr>
+                <w:rFonts w:ascii="Courier New" w:hAnsi="Courier New" w:cs="Courier New"/>
+                <w:sz w:val="14"/>
+                <w:lang w:val="en-US"/>
+              </w:rPr>
+            </w:pPr>
+            <w:r>
+              <w:rPr>
+                <w:rFonts w:ascii="Courier New" w:hAnsi="Courier New" w:cs="Courier New"/>
+                <w:sz w:val="14"/>
+                <w:lang w:val="en-US"/>
+              </w:rPr>
+              <w:t xml:space="preserve">   col_1   sum  apply</w:t>
+            </w:r>
+          </w:p>
+          <w:p>
+            <w:pPr>
+              <w:pStyle w:val="ab"/>
+              <w:rPr>
+                <w:rFonts w:ascii="Courier New" w:hAnsi="Courier New" w:cs="Courier New"/>
+                <w:sz w:val="14"/>
+                <w:lang w:val="en-US"/>
+              </w:rPr>
+            </w:pPr>
+            <w:r>
+              <w:rPr>
+                <w:rFonts w:ascii="Courier New" w:hAnsi="Courier New" w:cs="Courier New"/>
+                <w:sz w:val="14"/>
+                <w:lang w:val="en-US"/>
+              </w:rPr>
+              <w:t>0      1   NaN    NaN</w:t>
+            </w:r>
+            <w:bookmarkStart w:id="1" w:name="_GoBack"/>
+            <w:bookmarkEnd w:id="1"/>
+          </w:p>
+          <w:p>
+            <w:pPr>
+              <w:pStyle w:val="ab"/>
+              <w:rPr>
+                <w:rFonts w:ascii="Courier New" w:hAnsi="Courier New" w:cs="Courier New"/>
+                <w:sz w:val="14"/>
+                <w:lang w:val="en-US"/>
+              </w:rPr>
+            </w:pPr>
+            <w:r>
+              <w:rPr>
+                <w:rFonts w:ascii="Courier New" w:hAnsi="Courier New" w:cs="Courier New"/>
+                <w:sz w:val="14"/>
+                <w:lang w:val="en-US"/>
+              </w:rPr>
+              <w:t>1      2   NaN    NaN</w:t>
+            </w:r>
+          </w:p>
+          <w:p>
+            <w:pPr>
+              <w:pStyle w:val="ab"/>
+              <w:rPr>
+                <w:rFonts w:ascii="Courier New" w:hAnsi="Courier New" w:cs="Courier New"/>
+                <w:sz w:val="14"/>
+                <w:lang w:val="en-US"/>
+              </w:rPr>
+            </w:pPr>
+            <w:r>
+              <w:rPr>
+                <w:rFonts w:ascii="Courier New" w:hAnsi="Courier New" w:cs="Courier New"/>
+                <w:sz w:val="14"/>
+                <w:lang w:val="en-US"/>
+              </w:rPr>
+              <w:t>2      3   6.0    4.0</w:t>
+            </w:r>
+          </w:p>
+          <w:p>
+            <w:pPr>
+              <w:pStyle w:val="ab"/>
+              <w:rPr>
+                <w:rFonts w:ascii="Courier New" w:hAnsi="Courier New" w:cs="Courier New"/>
+                <w:sz w:val="14"/>
+                <w:lang w:val="en-US"/>
+              </w:rPr>
+            </w:pPr>
+            <w:r>
+              <w:rPr>
+                <w:rFonts w:ascii="Courier New" w:hAnsi="Courier New" w:cs="Courier New"/>
+                <w:sz w:val="14"/>
+                <w:lang w:val="en-US"/>
+              </w:rPr>
+              <w:t>3      4   9.0    6.0</w:t>
+            </w:r>
+          </w:p>
+          <w:p>
+            <w:pPr>
+              <w:pStyle w:val="ab"/>
+              <w:rPr>
+                <w:rFonts w:ascii="Courier New" w:hAnsi="Courier New" w:cs="Courier New"/>
+                <w:sz w:val="14"/>
+                <w:lang w:val="en-US"/>
+              </w:rPr>
+            </w:pPr>
+            <w:r>
+              <w:rPr>
+                <w:rFonts w:ascii="Courier New" w:hAnsi="Courier New" w:cs="Courier New"/>
+                <w:sz w:val="14"/>
+                <w:lang w:val="en-US"/>
+              </w:rPr>
+              <w:t>4      5  12.0    8.0</w:t>
+            </w:r>
+          </w:p>
+          <w:p>
+            <w:pPr>
+              <w:pStyle w:val="ab"/>
+              <w:rPr>
+                <w:rFonts w:ascii="Courier New" w:hAnsi="Courier New" w:cs="Courier New"/>
+                <w:sz w:val="14"/>
+                <w:lang w:val="en-US"/>
+              </w:rPr>
+            </w:pPr>
+            <w:r>
+              <w:rPr>
+                <w:rFonts w:ascii="Courier New" w:hAnsi="Courier New" w:cs="Courier New"/>
+                <w:sz w:val="14"/>
+                <w:lang w:val="en-US"/>
+              </w:rPr>
+              <w:t>5      6  15.0   10.0</w:t>
+            </w:r>
           </w:p>
         </w:tc>
         <w:tc>
@@ -34885,8 +35167,145 @@
                 <w:rFonts w:ascii="Courier New" w:hAnsi="Courier New" w:cs="Courier New"/>
                 <w:sz w:val="14"/>
               </w:rPr>
-              <w:t>Выводит типы значений каждой колонки</w:t>
-            </w:r>
+              <w:t xml:space="preserve">Проходит по </w:t>
+            </w:r>
+            <w:r>
+              <w:rPr>
+                <w:rFonts w:ascii="Courier New" w:hAnsi="Courier New" w:cs="Courier New"/>
+                <w:sz w:val="14"/>
+                <w:lang w:val="en-US"/>
+              </w:rPr>
+              <w:t>df</w:t>
+            </w:r>
+            <w:r>
+              <w:rPr>
+                <w:rFonts w:ascii="Courier New" w:hAnsi="Courier New" w:cs="Courier New"/>
+                <w:sz w:val="14"/>
+              </w:rPr>
+              <w:t xml:space="preserve"> </w:t>
+            </w:r>
+            <w:r>
+              <w:rPr>
+                <w:rFonts w:ascii="Courier New" w:hAnsi="Courier New" w:cs="Courier New"/>
+                <w:sz w:val="14"/>
+              </w:rPr>
+              <w:t>(в примере – только по 1 колонке), для каждой строки берёт ретроспективу нескольких строк (размер окна) и применяет указанную функцию к ряду.</w:t>
+            </w:r>
+          </w:p>
+          <w:p>
+            <w:pPr>
+              <w:pStyle w:val="ab"/>
+              <w:rPr>
+                <w:rFonts w:ascii="Courier New" w:hAnsi="Courier New" w:cs="Courier New"/>
+                <w:sz w:val="14"/>
+              </w:rPr>
+            </w:pPr>
+            <w:r>
+              <w:rPr>
+                <w:rFonts w:ascii="Courier New" w:hAnsi="Courier New" w:cs="Courier New"/>
+                <w:sz w:val="14"/>
+              </w:rPr>
+              <w:t>В примере берёт три значения – текущее и 2 предыдущих.  И их складываем все</w:t>
+            </w:r>
+            <w:r>
+              <w:rPr>
+                <w:rFonts w:ascii="Courier New" w:hAnsi="Courier New" w:cs="Courier New"/>
+                <w:sz w:val="14"/>
+              </w:rPr>
+              <w:t xml:space="preserve"> </w:t>
+            </w:r>
+            <w:r>
+              <w:rPr>
+                <w:rFonts w:ascii="Courier New" w:hAnsi="Courier New" w:cs="Courier New"/>
+                <w:sz w:val="14"/>
+              </w:rPr>
+              <w:t xml:space="preserve">через </w:t>
+            </w:r>
+            <w:r>
+              <w:rPr>
+                <w:rFonts w:ascii="Courier New" w:hAnsi="Courier New" w:cs="Courier New"/>
+                <w:sz w:val="14"/>
+                <w:lang w:val="en-US"/>
+              </w:rPr>
+              <w:t>sum</w:t>
+            </w:r>
+            <w:r>
+              <w:rPr>
+                <w:rFonts w:ascii="Courier New" w:hAnsi="Courier New" w:cs="Courier New"/>
+                <w:sz w:val="14"/>
+              </w:rPr>
+              <w:t>()</w:t>
+            </w:r>
+            <w:r>
+              <w:rPr>
+                <w:rFonts w:ascii="Courier New" w:hAnsi="Courier New" w:cs="Courier New"/>
+                <w:sz w:val="14"/>
+              </w:rPr>
+              <w:t xml:space="preserve"> или </w:t>
+            </w:r>
+            <w:r>
+              <w:rPr>
+                <w:rFonts w:ascii="Courier New" w:hAnsi="Courier New" w:cs="Courier New"/>
+                <w:sz w:val="14"/>
+              </w:rPr>
+              <w:t xml:space="preserve">как в </w:t>
+            </w:r>
+            <w:r>
+              <w:rPr>
+                <w:rFonts w:ascii="Courier New" w:hAnsi="Courier New" w:cs="Courier New"/>
+                <w:color w:val="C45911" w:themeColor="accent2" w:themeShade="BF"/>
+                <w:sz w:val="14"/>
+                <w:lang w:val="en-US"/>
+              </w:rPr>
+              <w:t>my</w:t>
+            </w:r>
+            <w:r>
+              <w:rPr>
+                <w:rFonts w:ascii="Courier New" w:hAnsi="Courier New" w:cs="Courier New"/>
+                <w:color w:val="C45911" w:themeColor="accent2" w:themeShade="BF"/>
+                <w:sz w:val="14"/>
+              </w:rPr>
+              <w:t>_</w:t>
+            </w:r>
+            <w:r>
+              <w:rPr>
+                <w:rFonts w:ascii="Courier New" w:hAnsi="Courier New" w:cs="Courier New"/>
+                <w:color w:val="C45911" w:themeColor="accent2" w:themeShade="BF"/>
+                <w:sz w:val="14"/>
+                <w:lang w:val="en-US"/>
+              </w:rPr>
+              <w:t>func</w:t>
+            </w:r>
+            <w:r>
+              <w:rPr>
+                <w:rFonts w:ascii="Courier New" w:hAnsi="Courier New" w:cs="Courier New"/>
+                <w:sz w:val="14"/>
+              </w:rPr>
+              <w:t xml:space="preserve"> </w:t>
+            </w:r>
+            <w:r>
+              <w:rPr>
+                <w:rFonts w:ascii="Courier New" w:hAnsi="Courier New" w:cs="Courier New"/>
+                <w:sz w:val="14"/>
+              </w:rPr>
+              <w:t xml:space="preserve">- </w:t>
+            </w:r>
+            <w:r>
+              <w:rPr>
+                <w:rFonts w:ascii="Courier New" w:hAnsi="Courier New" w:cs="Courier New"/>
+                <w:sz w:val="14"/>
+              </w:rPr>
+              <w:t>только первое и третье значение.</w:t>
+            </w:r>
+          </w:p>
+          <w:p>
+            <w:pPr>
+              <w:pStyle w:val="ab"/>
+              <w:rPr>
+                <w:rFonts w:ascii="Courier New" w:hAnsi="Courier New" w:cs="Courier New"/>
+                <w:sz w:val="14"/>
+              </w:rPr>
+            </w:pPr>
           </w:p>
         </w:tc>
       </w:tr>
@@ -34905,6 +35324,205 @@
               <w:rPr>
                 <w:rFonts w:ascii="Courier New" w:hAnsi="Courier New" w:cs="Courier New"/>
                 <w:sz w:val="14"/>
+              </w:rPr>
+            </w:pPr>
+          </w:p>
+        </w:tc>
+        <w:tc>
+          <w:tcPr>
+            <w:tcW w:w="6095" w:type="dxa"/>
+            <w:vAlign w:val="center"/>
+          </w:tcPr>
+          <w:p>
+            <w:pPr>
+              <w:pStyle w:val="ab"/>
+              <w:rPr>
+                <w:rFonts w:ascii="Courier New" w:hAnsi="Courier New" w:cs="Courier New"/>
+                <w:sz w:val="14"/>
+              </w:rPr>
+            </w:pPr>
+          </w:p>
+        </w:tc>
+      </w:tr>
+      <w:tr>
+        <w:trPr>
+          <w:trHeight w:val="283"/>
+        </w:trPr>
+        <w:tc>
+          <w:tcPr>
+            <w:tcW w:w="4962" w:type="dxa"/>
+            <w:vAlign w:val="center"/>
+          </w:tcPr>
+          <w:p>
+            <w:pPr>
+              <w:pStyle w:val="ab"/>
+              <w:rPr>
+                <w:rFonts w:ascii="Courier New" w:hAnsi="Courier New" w:cs="Courier New"/>
+                <w:sz w:val="14"/>
+              </w:rPr>
+            </w:pPr>
+          </w:p>
+        </w:tc>
+        <w:tc>
+          <w:tcPr>
+            <w:tcW w:w="6095" w:type="dxa"/>
+            <w:vAlign w:val="center"/>
+          </w:tcPr>
+          <w:p>
+            <w:pPr>
+              <w:pStyle w:val="ab"/>
+              <w:rPr>
+                <w:rFonts w:ascii="Courier New" w:hAnsi="Courier New" w:cs="Courier New"/>
+                <w:sz w:val="14"/>
+              </w:rPr>
+            </w:pPr>
+          </w:p>
+        </w:tc>
+      </w:tr>
+      <w:tr>
+        <w:trPr>
+          <w:trHeight w:val="283"/>
+        </w:trPr>
+        <w:tc>
+          <w:tcPr>
+            <w:tcW w:w="4962" w:type="dxa"/>
+            <w:vAlign w:val="center"/>
+          </w:tcPr>
+          <w:p>
+            <w:pPr>
+              <w:pStyle w:val="ab"/>
+              <w:rPr>
+                <w:rFonts w:ascii="Courier New" w:hAnsi="Courier New" w:cs="Courier New"/>
+                <w:sz w:val="14"/>
+              </w:rPr>
+            </w:pPr>
+          </w:p>
+        </w:tc>
+        <w:tc>
+          <w:tcPr>
+            <w:tcW w:w="6095" w:type="dxa"/>
+            <w:vAlign w:val="center"/>
+          </w:tcPr>
+          <w:p>
+            <w:pPr>
+              <w:pStyle w:val="ab"/>
+              <w:rPr>
+                <w:rFonts w:ascii="Courier New" w:hAnsi="Courier New" w:cs="Courier New"/>
+                <w:sz w:val="14"/>
+              </w:rPr>
+            </w:pPr>
+          </w:p>
+        </w:tc>
+      </w:tr>
+      <w:tr>
+        <w:trPr>
+          <w:trHeight w:val="283"/>
+        </w:trPr>
+        <w:tc>
+          <w:tcPr>
+            <w:tcW w:w="11057" w:type="dxa"/>
+            <w:gridSpan w:val="2"/>
+            <w:vAlign w:val="center"/>
+          </w:tcPr>
+          <w:p>
+            <w:pPr>
+              <w:pStyle w:val="ab"/>
+              <w:jc w:val="center"/>
+              <w:rPr>
+                <w:color w:val="000000"/>
+                <w:sz w:val="20"/>
+                <w:szCs w:val="20"/>
+              </w:rPr>
+            </w:pPr>
+            <w:r>
+              <w:rPr>
+                <w:rFonts w:ascii="Courier New" w:hAnsi="Courier New" w:cs="Courier New"/>
+                <w:b/>
+                <w:color w:val="000000"/>
+                <w:sz w:val="20"/>
+                <w:szCs w:val="20"/>
+              </w:rPr>
+              <w:t>ТИПЫ и ФОРМАТЫ</w:t>
+            </w:r>
+          </w:p>
+        </w:tc>
+      </w:tr>
+      <w:tr>
+        <w:trPr>
+          <w:trHeight w:val="283"/>
+        </w:trPr>
+        <w:tc>
+          <w:tcPr>
+            <w:tcW w:w="4962" w:type="dxa"/>
+            <w:vAlign w:val="center"/>
+          </w:tcPr>
+          <w:p>
+            <w:pPr>
+              <w:pStyle w:val="ab"/>
+              <w:rPr>
+                <w:rFonts w:ascii="Courier New" w:hAnsi="Courier New" w:cs="Courier New"/>
+                <w:sz w:val="14"/>
+                <w:lang w:val="en-US"/>
+              </w:rPr>
+            </w:pPr>
+            <w:r>
+              <w:rPr>
+                <w:rFonts w:ascii="Courier New" w:hAnsi="Courier New" w:cs="Courier New"/>
+                <w:sz w:val="14"/>
+                <w:lang w:val="en-US"/>
+              </w:rPr>
+              <w:t>df.</w:t>
+            </w:r>
+            <w:bookmarkStart w:id="2" w:name="__DdeLink__2875_1690659337"/>
+            <w:r>
+              <w:rPr>
+                <w:rFonts w:ascii="Courier New" w:hAnsi="Courier New" w:cs="Courier New"/>
+                <w:sz w:val="14"/>
+                <w:lang w:val="en-US"/>
+              </w:rPr>
+              <w:t>dtypes</w:t>
+            </w:r>
+            <w:bookmarkEnd w:id="2"/>
+          </w:p>
+        </w:tc>
+        <w:tc>
+          <w:tcPr>
+            <w:tcW w:w="6095" w:type="dxa"/>
+            <w:vAlign w:val="center"/>
+          </w:tcPr>
+          <w:p>
+            <w:pPr>
+              <w:pStyle w:val="ab"/>
+              <w:rPr>
+                <w:rFonts w:ascii="Courier New" w:hAnsi="Courier New" w:cs="Courier New"/>
+                <w:sz w:val="14"/>
+              </w:rPr>
+            </w:pPr>
+            <w:r>
+              <w:rPr>
+                <w:rFonts w:ascii="Courier New" w:hAnsi="Courier New" w:cs="Courier New"/>
+                <w:sz w:val="14"/>
+              </w:rPr>
+              <w:t>Выводит типы значений каждой колонки</w:t>
+            </w:r>
+          </w:p>
+        </w:tc>
+      </w:tr>
+      <w:tr>
+        <w:trPr>
+          <w:trHeight w:val="283"/>
+        </w:trPr>
+        <w:tc>
+          <w:tcPr>
+            <w:tcW w:w="4962" w:type="dxa"/>
+            <w:vAlign w:val="center"/>
+          </w:tcPr>
+          <w:p>
+            <w:pPr>
+              <w:pStyle w:val="ab"/>
+              <w:rPr>
+                <w:rFonts w:ascii="Courier New" w:hAnsi="Courier New" w:cs="Courier New"/>
+                <w:sz w:val="14"/>
                 <w:lang w:val="en-US"/>
               </w:rPr>
             </w:pPr>
@@ -36201,6 +36819,7 @@
                 <w:sz w:val="14"/>
                 <w:lang w:val="en-US"/>
               </w:rPr>
+              <w:lastRenderedPageBreak/>
               <w:t xml:space="preserve"> .</w:t>
             </w:r>
             <w:r>
@@ -36365,6 +36984,7 @@
                 <w:sz w:val="14"/>
                 <w:lang w:val="en-US"/>
               </w:rPr>
+              <w:lastRenderedPageBreak/>
               <w:t xml:space="preserve">Ещё </w:t>
             </w:r>
             <w:r>
@@ -36961,7 +37581,6 @@
                 <w:sz w:val="14"/>
                 <w:lang w:val="en-US"/>
               </w:rPr>
-              <w:lastRenderedPageBreak/>
               <w:t xml:space="preserve">        </w:t>
             </w:r>
           </w:p>
@@ -37020,7 +37639,6 @@
                 <w:rFonts w:ascii="Courier New" w:hAnsi="Courier New" w:cs="Courier New"/>
                 <w:sz w:val="14"/>
               </w:rPr>
-              <w:lastRenderedPageBreak/>
               <w:t xml:space="preserve">Отобрать строки </w:t>
             </w:r>
             <w:r>
@@ -37145,7 +37763,6 @@
                 <w:sz w:val="14"/>
                 <w:lang w:val="en-US"/>
               </w:rPr>
-              <w:lastRenderedPageBreak/>
               <w:t>dataFrame.loc[&lt;ROWS RANGE&gt; , &lt;COLUMNS RANGE&gt;]</w:t>
             </w:r>
           </w:p>
@@ -38607,14 +39224,7 @@
                 <w:rFonts w:ascii="Courier New" w:hAnsi="Courier New" w:cs="Courier New"/>
                 <w:sz w:val="14"/>
               </w:rPr>
-              <w:t>)</w:t>
-            </w:r>
-            <w:r>
-              <w:rPr>
-                <w:rFonts w:ascii="Courier New" w:hAnsi="Courier New" w:cs="Courier New"/>
-                <w:sz w:val="14"/>
-              </w:rPr>
-              <w:t xml:space="preserve"> до 3 элемента не включительно. Получаем </w:t>
+              <w:t xml:space="preserve">) до 3 элемента не включительно. Получаем </w:t>
             </w:r>
             <w:r>
               <w:rPr>
@@ -38864,39 +39474,7 @@
                 <w:sz w:val="18"/>
                 <w:lang w:val="en-US"/>
               </w:rPr>
-              <w:t>df.</w:t>
-            </w:r>
-            <w:r>
-              <w:rPr>
-                <w:rFonts w:ascii="Courier New" w:hAnsi="Courier New" w:cs="Courier New"/>
-                <w:sz w:val="18"/>
-                <w:lang w:val="en-US"/>
-              </w:rPr>
-              <w:t>i</w:t>
-            </w:r>
-            <w:r>
-              <w:rPr>
-                <w:rFonts w:ascii="Courier New" w:hAnsi="Courier New" w:cs="Courier New"/>
-                <w:sz w:val="18"/>
-                <w:lang w:val="en-US"/>
-              </w:rPr>
-              <w:t>loc[row</w:t>
-            </w:r>
-            <w:r>
-              <w:rPr>
-                <w:rFonts w:ascii="Courier New" w:hAnsi="Courier New" w:cs="Courier New"/>
-                <w:sz w:val="18"/>
-                <w:lang w:val="en-US"/>
-              </w:rPr>
-              <w:t>_num</w:t>
-            </w:r>
-            <w:r>
-              <w:rPr>
-                <w:rFonts w:ascii="Courier New" w:hAnsi="Courier New" w:cs="Courier New"/>
-                <w:sz w:val="18"/>
-                <w:lang w:val="en-US"/>
-              </w:rPr>
-              <w:t>]   =&gt; Series!</w:t>
+              <w:t>df.iloc[row_num]   =&gt; Series!</w:t>
             </w:r>
           </w:p>
           <w:p>
@@ -40254,6 +40832,7 @@
                 <w:sz w:val="14"/>
                 <w:lang w:val="en-US"/>
               </w:rPr>
+              <w:lastRenderedPageBreak/>
               <w:t>not exp1                   # Logical NOT</w:t>
             </w:r>
           </w:p>
@@ -40500,6 +41079,7 @@
                 <w:sz w:val="14"/>
                 <w:lang w:val="en-US"/>
               </w:rPr>
+              <w:lastRenderedPageBreak/>
               <w:t>Apply</w:t>
             </w:r>
             <w:r>
@@ -40764,7 +41344,6 @@
                 <w:sz w:val="14"/>
                 <w:lang w:val="en-US"/>
               </w:rPr>
-              <w:lastRenderedPageBreak/>
               <w:t># 1        2   0.3  Partial</w:t>
             </w:r>
           </w:p>
@@ -40822,7 +41401,6 @@
                 <w:rFonts w:ascii="Courier New" w:hAnsi="Courier New" w:cs="Courier New"/>
                 <w:sz w:val="14"/>
               </w:rPr>
-              <w:lastRenderedPageBreak/>
               <w:t>Столбец, заполняемый по условию, делается через отдельную функцию.</w:t>
             </w:r>
           </w:p>
@@ -43747,6 +44325,7 @@
                 <w:sz w:val="14"/>
                 <w:lang w:val="en-US"/>
               </w:rPr>
+              <w:lastRenderedPageBreak/>
               <w:t xml:space="preserve">            1           3</w:t>
             </w:r>
           </w:p>
@@ -44012,6 +44591,7 @@
                 <w:rFonts w:ascii="Courier New" w:hAnsi="Courier New" w:cs="Courier New"/>
                 <w:sz w:val="14"/>
               </w:rPr>
+              <w:lastRenderedPageBreak/>
               <w:t xml:space="preserve">Работа с Мультииндексным </w:t>
             </w:r>
             <w:r>
@@ -44260,7 +44840,6 @@
                 <w:sz w:val="14"/>
                 <w:lang w:val="en-US"/>
               </w:rPr>
-              <w:lastRenderedPageBreak/>
               <w:t>df['hospital_id'].value_counts().</w:t>
             </w:r>
             <w:r>
@@ -46769,6 +47348,7 @@
                 <w:sz w:val="14"/>
                 <w:lang w:val="en-US"/>
               </w:rPr>
+              <w:lastRenderedPageBreak/>
               <w:t>OH_X_train = pd.concat([num_X_train, OH_cols_train], axis=1)</w:t>
             </w:r>
           </w:p>
@@ -46813,6 +47393,7 @@
                 <w:rFonts w:ascii="Courier New" w:hAnsi="Courier New" w:cs="Courier New"/>
                 <w:sz w:val="14"/>
               </w:rPr>
+              <w:lastRenderedPageBreak/>
               <w:t xml:space="preserve">применить </w:t>
             </w:r>
             <w:r>
@@ -47395,7 +47976,6 @@
           <w:sz w:val="16"/>
           <w:lang w:val="en-US"/>
         </w:rPr>
-        <w:lastRenderedPageBreak/>
         <w:t>groupby</w:t>
       </w:r>
       <w:r>
@@ -55213,7 +55793,7 @@
 </file>
 
 <file path=customXml/itemProps1.xml><?xml version="1.0" encoding="utf-8"?>
-<ds:datastoreItem xmlns:ds="http://schemas.openxmlformats.org/officeDocument/2006/customXml" ds:itemID="{80951DB8-E106-4F8B-9EA7-8C5B52A5628C}">
+<ds:datastoreItem xmlns:ds="http://schemas.openxmlformats.org/officeDocument/2006/customXml" ds:itemID="{03772E90-294A-4C6E-98C4-09F14D273659}">
   <ds:schemaRefs>
     <ds:schemaRef ds:uri="http://schemas.openxmlformats.org/officeDocument/2006/bibliography"/>
   </ds:schemaRefs>

</xml_diff>

<commit_message>
upd. Numpy and Pandas pictures added
</commit_message>
<xml_diff>
--- a/Numpy, PANDAS, Spark.docx
+++ b/Numpy, PANDAS, Spark.docx
@@ -14,11 +14,162 @@
       </w:pPr>
       <w:r>
         <w:rPr>
+          <w:noProof/>
+          <w:lang w:eastAsia="ru-RU"/>
+        </w:rPr>
+        <w:drawing>
+          <wp:inline distT="0" distB="0" distL="0" distR="0" wp14:anchorId="7B7BF1E3" wp14:editId="6ABCD4C0">
+            <wp:extent cx="5865495" cy="4536440"/>
+            <wp:effectExtent l="0" t="0" r="1905" b="0"/>
+            <wp:docPr id="1" name="Рисунок 1"/>
+            <wp:cNvGraphicFramePr>
+              <a:graphicFrameLocks xmlns:a="http://schemas.openxmlformats.org/drawingml/2006/main" noChangeAspect="1"/>
+            </wp:cNvGraphicFramePr>
+            <a:graphic xmlns:a="http://schemas.openxmlformats.org/drawingml/2006/main">
+              <a:graphicData uri="http://schemas.openxmlformats.org/drawingml/2006/picture">
+                <pic:pic xmlns:pic="http://schemas.openxmlformats.org/drawingml/2006/picture">
+                  <pic:nvPicPr>
+                    <pic:cNvPr id="1" name=""/>
+                    <pic:cNvPicPr/>
+                  </pic:nvPicPr>
+                  <pic:blipFill>
+                    <a:blip r:embed="rId8"/>
+                    <a:stretch>
+                      <a:fillRect/>
+                    </a:stretch>
+                  </pic:blipFill>
+                  <pic:spPr>
+                    <a:xfrm>
+                      <a:off x="0" y="0"/>
+                      <a:ext cx="5865495" cy="4536440"/>
+                    </a:xfrm>
+                    <a:prstGeom prst="rect">
+                      <a:avLst/>
+                    </a:prstGeom>
+                  </pic:spPr>
+                </pic:pic>
+              </a:graphicData>
+            </a:graphic>
+          </wp:inline>
+        </w:drawing>
+      </w:r>
+    </w:p>
+    <w:p>
+      <w:pPr>
+        <w:pStyle w:val="ab"/>
+        <w:rPr>
           <w:rFonts w:ascii="Courier New" w:hAnsi="Courier New" w:cs="Courier New"/>
           <w:b/>
           <w:sz w:val="20"/>
           <w:lang w:val="en-US"/>
         </w:rPr>
+      </w:pPr>
+    </w:p>
+    <w:p>
+      <w:pPr>
+        <w:pStyle w:val="ab"/>
+        <w:rPr>
+          <w:rFonts w:ascii="Courier New" w:hAnsi="Courier New" w:cs="Courier New"/>
+          <w:b/>
+          <w:sz w:val="20"/>
+          <w:lang w:val="en-US"/>
+        </w:rPr>
+      </w:pPr>
+      <w:r>
+        <w:rPr>
+          <w:noProof/>
+          <w:lang w:eastAsia="ru-RU"/>
+        </w:rPr>
+        <w:drawing>
+          <wp:inline distT="0" distB="0" distL="0" distR="0" wp14:anchorId="4C0B8EF8" wp14:editId="5CBEF4C0">
+            <wp:extent cx="5865495" cy="4520565"/>
+            <wp:effectExtent l="0" t="0" r="1905" b="0"/>
+            <wp:docPr id="2" name="Рисунок 2"/>
+            <wp:cNvGraphicFramePr>
+              <a:graphicFrameLocks xmlns:a="http://schemas.openxmlformats.org/drawingml/2006/main" noChangeAspect="1"/>
+            </wp:cNvGraphicFramePr>
+            <a:graphic xmlns:a="http://schemas.openxmlformats.org/drawingml/2006/main">
+              <a:graphicData uri="http://schemas.openxmlformats.org/drawingml/2006/picture">
+                <pic:pic xmlns:pic="http://schemas.openxmlformats.org/drawingml/2006/picture">
+                  <pic:nvPicPr>
+                    <pic:cNvPr id="1" name=""/>
+                    <pic:cNvPicPr/>
+                  </pic:nvPicPr>
+                  <pic:blipFill>
+                    <a:blip r:embed="rId9"/>
+                    <a:stretch>
+                      <a:fillRect/>
+                    </a:stretch>
+                  </pic:blipFill>
+                  <pic:spPr>
+                    <a:xfrm>
+                      <a:off x="0" y="0"/>
+                      <a:ext cx="5865495" cy="4520565"/>
+                    </a:xfrm>
+                    <a:prstGeom prst="rect">
+                      <a:avLst/>
+                    </a:prstGeom>
+                  </pic:spPr>
+                </pic:pic>
+              </a:graphicData>
+            </a:graphic>
+          </wp:inline>
+        </w:drawing>
+      </w:r>
+    </w:p>
+    <w:p>
+      <w:pPr>
+        <w:pStyle w:val="ab"/>
+        <w:rPr>
+          <w:rFonts w:ascii="Courier New" w:hAnsi="Courier New" w:cs="Courier New"/>
+          <w:b/>
+          <w:sz w:val="20"/>
+          <w:lang w:val="en-US"/>
+        </w:rPr>
+      </w:pPr>
+    </w:p>
+    <w:p>
+      <w:pPr>
+        <w:pStyle w:val="ab"/>
+        <w:rPr>
+          <w:rFonts w:ascii="Courier New" w:hAnsi="Courier New" w:cs="Courier New"/>
+          <w:b/>
+          <w:sz w:val="20"/>
+          <w:lang w:val="en-US"/>
+        </w:rPr>
+      </w:pPr>
+    </w:p>
+    <w:p>
+      <w:pPr>
+        <w:pStyle w:val="ab"/>
+        <w:rPr>
+          <w:rFonts w:ascii="Courier New" w:hAnsi="Courier New" w:cs="Courier New"/>
+          <w:b/>
+          <w:sz w:val="20"/>
+          <w:lang w:val="en-US"/>
+        </w:rPr>
+      </w:pPr>
+    </w:p>
+    <w:p>
+      <w:pPr>
+        <w:pStyle w:val="ab"/>
+        <w:rPr>
+          <w:rFonts w:ascii="Courier New" w:hAnsi="Courier New" w:cs="Courier New"/>
+          <w:b/>
+          <w:sz w:val="20"/>
+          <w:lang w:val="en-US"/>
+        </w:rPr>
+      </w:pPr>
+      <w:bookmarkStart w:id="0" w:name="_GoBack"/>
+      <w:bookmarkEnd w:id="0"/>
+      <w:r>
+        <w:rPr>
+          <w:rFonts w:ascii="Courier New" w:hAnsi="Courier New" w:cs="Courier New"/>
+          <w:b/>
+          <w:sz w:val="20"/>
+          <w:lang w:val="en-US"/>
+        </w:rPr>
+        <w:lastRenderedPageBreak/>
         <w:t>Numpy and Pandas</w:t>
       </w:r>
     </w:p>
@@ -2394,7 +2545,7 @@
                 <w:sz w:val="14"/>
               </w:rPr>
             </w:pPr>
-            <w:hyperlink r:id="rId8" w:history="1">
+            <w:hyperlink r:id="rId10" w:history="1">
               <w:r>
                 <w:rPr>
                   <w:rStyle w:val="af0"/>
@@ -8098,7 +8249,7 @@
                 <w:sz w:val="14"/>
               </w:rPr>
             </w:pPr>
-            <w:hyperlink r:id="rId9" w:history="1">
+            <w:hyperlink r:id="rId11" w:history="1">
               <w:r>
                 <w:rPr>
                   <w:rStyle w:val="af0"/>
@@ -10987,7 +11138,7 @@
               </w:rPr>
               <w:t xml:space="preserve">. Тут варианты: </w:t>
             </w:r>
-            <w:hyperlink r:id="rId10" w:anchor="timeseries-offset-aliases" w:history="1">
+            <w:hyperlink r:id="rId12" w:anchor="timeseries-offset-aliases" w:history="1">
               <w:r>
                 <w:rPr>
                   <w:rStyle w:val="af0"/>
@@ -14896,7 +15047,6 @@
               <w:rPr>
                 <w:rFonts w:ascii="Courier New" w:hAnsi="Courier New" w:cs="Courier New"/>
                 <w:sz w:val="14"/>
-                <w:lang w:val="en-US"/>
               </w:rPr>
             </w:pPr>
             <w:r>
@@ -14910,7 +15060,6 @@
               <w:rPr>
                 <w:rFonts w:ascii="Courier New" w:hAnsi="Courier New" w:cs="Courier New"/>
                 <w:sz w:val="14"/>
-                <w:lang w:val="en-US"/>
               </w:rPr>
               <w:t xml:space="preserve"> </w:t>
             </w:r>
@@ -14925,7 +15074,6 @@
               <w:rPr>
                 <w:rFonts w:ascii="Courier New" w:hAnsi="Courier New" w:cs="Courier New"/>
                 <w:sz w:val="14"/>
-                <w:lang w:val="en-US"/>
               </w:rPr>
               <w:t xml:space="preserve"> </w:t>
             </w:r>
@@ -14940,7 +15088,6 @@
               <w:rPr>
                 <w:rFonts w:ascii="Courier New" w:hAnsi="Courier New" w:cs="Courier New"/>
                 <w:sz w:val="14"/>
-                <w:lang w:val="en-US"/>
               </w:rPr>
               <w:t xml:space="preserve"> </w:t>
             </w:r>
@@ -14955,7 +15102,6 @@
               <w:rPr>
                 <w:rFonts w:ascii="Courier New" w:hAnsi="Courier New" w:cs="Courier New"/>
                 <w:sz w:val="14"/>
-                <w:lang w:val="en-US"/>
               </w:rPr>
               <w:t xml:space="preserve"> </w:t>
             </w:r>
@@ -14971,7 +15117,6 @@
               <w:rPr>
                 <w:rFonts w:ascii="Courier New" w:hAnsi="Courier New" w:cs="Courier New"/>
                 <w:sz w:val="14"/>
-                <w:lang w:val="en-US"/>
               </w:rPr>
               <w:t xml:space="preserve"> </w:t>
             </w:r>
@@ -14986,7 +15131,6 @@
               <w:rPr>
                 <w:rFonts w:ascii="Courier New" w:hAnsi="Courier New" w:cs="Courier New"/>
                 <w:sz w:val="14"/>
-                <w:lang w:val="en-US"/>
               </w:rPr>
               <w:t xml:space="preserve"> (</w:t>
             </w:r>
@@ -15001,7 +15145,6 @@
               <w:rPr>
                 <w:rFonts w:ascii="Courier New" w:hAnsi="Courier New" w:cs="Courier New"/>
                 <w:sz w:val="14"/>
-                <w:lang w:val="en-US"/>
               </w:rPr>
               <w:t xml:space="preserve"> </w:t>
             </w:r>
@@ -15016,7 +15159,6 @@
               <w:rPr>
                 <w:rFonts w:ascii="Courier New" w:hAnsi="Courier New" w:cs="Courier New"/>
                 <w:sz w:val="14"/>
-                <w:lang w:val="en-US"/>
               </w:rPr>
               <w:t xml:space="preserve">  </w:t>
             </w:r>
@@ -15032,7 +15174,6 @@
               <w:rPr>
                 <w:rFonts w:ascii="Courier New" w:hAnsi="Courier New" w:cs="Courier New"/>
                 <w:sz w:val="14"/>
-                <w:lang w:val="en-US"/>
               </w:rPr>
               <w:t xml:space="preserve"> </w:t>
             </w:r>
@@ -15047,7 +15188,6 @@
               <w:rPr>
                 <w:rFonts w:ascii="Courier New" w:hAnsi="Courier New" w:cs="Courier New"/>
                 <w:sz w:val="14"/>
-                <w:lang w:val="en-US"/>
               </w:rPr>
               <w:t xml:space="preserve"> </w:t>
             </w:r>
@@ -15062,7 +15202,6 @@
               <w:rPr>
                 <w:rFonts w:ascii="Courier New" w:hAnsi="Courier New" w:cs="Courier New"/>
                 <w:sz w:val="14"/>
-                <w:lang w:val="en-US"/>
               </w:rPr>
               <w:t>)</w:t>
             </w:r>
@@ -15957,7 +16096,7 @@
                 <w:lang w:val="en-US"/>
               </w:rPr>
             </w:pPr>
-            <w:hyperlink r:id="rId11" w:history="1">
+            <w:hyperlink r:id="rId13" w:history="1">
               <w:r>
                 <w:rPr>
                   <w:rStyle w:val="af0"/>
@@ -18099,7 +18238,7 @@
                 <w:sz w:val="14"/>
               </w:rPr>
             </w:pPr>
-            <w:hyperlink r:id="rId12" w:history="1">
+            <w:hyperlink r:id="rId14" w:history="1">
               <w:r>
                 <w:rPr>
                   <w:rStyle w:val="af0"/>
@@ -19377,7 +19516,6 @@
               <w:rPr>
                 <w:rFonts w:ascii="Courier New" w:hAnsi="Courier New" w:cs="Courier New"/>
                 <w:sz w:val="14"/>
-                <w:lang w:val="en-US"/>
               </w:rPr>
             </w:pPr>
           </w:p>
@@ -19393,7 +19531,6 @@
               <w:rPr>
                 <w:rFonts w:ascii="Courier New" w:hAnsi="Courier New" w:cs="Courier New"/>
                 <w:sz w:val="14"/>
-                <w:lang w:val="en-US"/>
               </w:rPr>
             </w:pPr>
           </w:p>
@@ -20571,7 +20708,7 @@
                 <w:sz w:val="14"/>
               </w:rPr>
             </w:pPr>
-            <w:hyperlink r:id="rId13" w:history="1">
+            <w:hyperlink r:id="rId15" w:history="1">
               <w:r>
                 <w:rPr>
                   <w:rStyle w:val="af0"/>
@@ -25823,7 +25960,7 @@
                 <w:sz w:val="14"/>
               </w:rPr>
             </w:pPr>
-            <w:hyperlink r:id="rId14" w:history="1">
+            <w:hyperlink r:id="rId16" w:history="1">
               <w:r>
                 <w:rPr>
                   <w:rStyle w:val="af0"/>
@@ -27303,7 +27440,7 @@
                 <w:lang w:val="en-US"/>
               </w:rPr>
             </w:pPr>
-            <w:hyperlink r:id="rId15" w:history="1">
+            <w:hyperlink r:id="rId17" w:history="1">
               <w:r>
                 <w:rPr>
                   <w:rStyle w:val="af0"/>
@@ -27413,7 +27550,7 @@
                 <w:lang w:val="en-US"/>
               </w:rPr>
             </w:pPr>
-            <w:bookmarkStart w:id="0" w:name="__DdeLink__2897_1690659337"/>
+            <w:bookmarkStart w:id="1" w:name="__DdeLink__2897_1690659337"/>
             <w:r>
               <w:rPr>
                 <w:rFonts w:ascii="Courier New" w:hAnsi="Courier New" w:cs="Courier New"/>
@@ -27457,7 +27594,7 @@
               </w:rPr>
               <w:t>='columns')</w:t>
             </w:r>
-            <w:bookmarkEnd w:id="0"/>
+            <w:bookmarkEnd w:id="1"/>
           </w:p>
         </w:tc>
         <w:tc>
@@ -30058,7 +30195,7 @@
                 <w:sz w:val="14"/>
               </w:rPr>
             </w:pPr>
-            <w:hyperlink r:id="rId16" w:history="1">
+            <w:hyperlink r:id="rId18" w:history="1">
               <w:r>
                 <w:rPr>
                   <w:rStyle w:val="af0"/>
@@ -30535,8 +30672,6 @@
               </w:rPr>
               <w:t>=1)</w:t>
             </w:r>
-            <w:bookmarkStart w:id="1" w:name="_GoBack"/>
-            <w:bookmarkEnd w:id="1"/>
           </w:p>
         </w:tc>
         <w:tc>
@@ -31470,7 +31605,7 @@
                 <w:sz w:val="16"/>
               </w:rPr>
             </w:pPr>
-            <w:hyperlink r:id="rId17" w:history="1">
+            <w:hyperlink r:id="rId19" w:history="1">
               <w:r>
                 <w:rPr>
                   <w:rStyle w:val="af0"/>
@@ -31857,7 +31992,7 @@
                 <w:sz w:val="14"/>
               </w:rPr>
             </w:pPr>
-            <w:hyperlink r:id="rId18" w:history="1">
+            <w:hyperlink r:id="rId20" w:history="1">
               <w:r>
                 <w:rPr>
                   <w:rStyle w:val="af0"/>
@@ -32297,7 +32432,7 @@
                 <w:sz w:val="14"/>
               </w:rPr>
             </w:pPr>
-            <w:hyperlink r:id="rId19" w:history="1">
+            <w:hyperlink r:id="rId21" w:history="1">
               <w:r>
                 <w:rPr>
                   <w:rStyle w:val="af0"/>
@@ -35719,7 +35854,7 @@
                 <w:sz w:val="14"/>
               </w:rPr>
             </w:pPr>
-            <w:hyperlink r:id="rId20">
+            <w:hyperlink r:id="rId22">
               <w:r>
                 <w:rPr>
                   <w:rFonts w:ascii="Courier New" w:hAnsi="Courier New" w:cs="Courier New"/>
@@ -42863,7 +42998,7 @@
                 <w:sz w:val="14"/>
               </w:rPr>
             </w:pPr>
-            <w:hyperlink r:id="rId21" w:history="1">
+            <w:hyperlink r:id="rId23" w:history="1">
               <w:r>
                 <w:rPr>
                   <w:rStyle w:val="af0"/>
@@ -43001,7 +43136,7 @@
                 <w:sz w:val="14"/>
               </w:rPr>
             </w:pPr>
-            <w:hyperlink r:id="rId22" w:history="1">
+            <w:hyperlink r:id="rId24" w:history="1">
               <w:r>
                 <w:rPr>
                   <w:rStyle w:val="af0"/>
@@ -45784,7 +45919,7 @@
                 <w:sz w:val="14"/>
               </w:rPr>
             </w:pPr>
-            <w:hyperlink r:id="rId23">
+            <w:hyperlink r:id="rId25">
               <w:r>
                 <w:rPr>
                   <w:rFonts w:ascii="Courier New" w:hAnsi="Courier New" w:cs="Courier New"/>
@@ -56959,7 +57094,7 @@
 </file>
 
 <file path=customXml/itemProps1.xml><?xml version="1.0" encoding="utf-8"?>
-<ds:datastoreItem xmlns:ds="http://schemas.openxmlformats.org/officeDocument/2006/customXml" ds:itemID="{833511B6-C660-409B-BB6D-8CF90C188A71}">
+<ds:datastoreItem xmlns:ds="http://schemas.openxmlformats.org/officeDocument/2006/customXml" ds:itemID="{77DF38D1-AE85-46D6-BF7B-3047537FA6F9}">
   <ds:schemaRefs>
     <ds:schemaRef ds:uri="http://schemas.openxmlformats.org/officeDocument/2006/bibliography"/>
   </ds:schemaRefs>

</xml_diff>